<commit_message>
some improvements in print_docs func
</commit_message>
<xml_diff>
--- a/backend/templates/docx/430_3_4.docx
+++ b/backend/templates/docx/430_3_4.docx
@@ -204,8 +204,6 @@
                 <w:b/>
               </w:rPr>
             </w:pPr>
-            <w:bookmarkStart w:id="0" w:name="RequestNo" w:colFirst="1" w:colLast="1"/>
-            <w:bookmarkStart w:id="1" w:name="RequestDate" w:colFirst="3" w:colLast="3"/>
             <w:r>
               <w:rPr>
                 <w:b/>
@@ -229,11 +227,19 @@
                 <w:lang w:val="en-US"/>
               </w:rPr>
             </w:pPr>
+            <w:proofErr w:type="gramStart"/>
             <w:r>
               <w:rPr>
                 <w:lang w:val="en-US"/>
               </w:rPr>
-              <w:t>{{ application }}</w:t>
+              <w:t>{{ application</w:t>
+            </w:r>
+            <w:proofErr w:type="gramEnd"/>
+            <w:r>
+              <w:rPr>
+                <w:lang w:val="en-US"/>
+              </w:rPr>
+              <w:t xml:space="preserve"> }}</w:t>
             </w:r>
           </w:p>
         </w:tc>
@@ -272,11 +278,19 @@
                 <w:lang w:val="en-US"/>
               </w:rPr>
             </w:pPr>
+            <w:proofErr w:type="gramStart"/>
             <w:r>
               <w:rPr>
                 <w:lang w:val="en-US"/>
               </w:rPr>
-              <w:t>{{ date }}</w:t>
+              <w:t>{{ date</w:t>
+            </w:r>
+            <w:proofErr w:type="gramEnd"/>
+            <w:r>
+              <w:rPr>
+                <w:lang w:val="en-US"/>
+              </w:rPr>
+              <w:t xml:space="preserve"> }}</w:t>
             </w:r>
           </w:p>
         </w:tc>
@@ -301,8 +315,6 @@
         </w:tc>
       </w:tr>
     </w:tbl>
-    <w:bookmarkEnd w:id="0"/>
-    <w:bookmarkEnd w:id="1"/>
     <w:p>
       <w:pPr>
         <w:widowControl w:val="0"/>
@@ -687,7 +699,6 @@
                 <w:lang w:val="en-US"/>
               </w:rPr>
             </w:pPr>
-            <w:bookmarkStart w:id="2" w:name="CompanyName" w:colFirst="1" w:colLast="1"/>
           </w:p>
         </w:tc>
         <w:tc>
@@ -705,11 +716,19 @@
                 <w:lang w:val="en-US"/>
               </w:rPr>
             </w:pPr>
+            <w:proofErr w:type="gramStart"/>
             <w:r>
               <w:rPr>
                 <w:lang w:val="en-US"/>
               </w:rPr>
-              <w:t>{{ company }}</w:t>
+              <w:t>{{ company</w:t>
+            </w:r>
+            <w:proofErr w:type="gramEnd"/>
+            <w:r>
+              <w:rPr>
+                <w:lang w:val="en-US"/>
+              </w:rPr>
+              <w:t xml:space="preserve"> }}</w:t>
             </w:r>
           </w:p>
         </w:tc>
@@ -753,7 +772,6 @@
         </w:tc>
       </w:tr>
     </w:tbl>
-    <w:bookmarkEnd w:id="2"/>
     <w:p>
       <w:pPr>
         <w:widowControl w:val="0"/>
@@ -946,12 +964,19 @@
                 <w:lang w:val="en-US"/>
               </w:rPr>
             </w:pPr>
-            <w:bookmarkStart w:id="3" w:name="PortAndCountry" w:colFirst="0" w:colLast="0"/>
+            <w:proofErr w:type="gramStart"/>
             <w:r>
               <w:rPr>
                 <w:lang w:val="en-US"/>
               </w:rPr>
-              <w:t>{{ city }}</w:t>
+              <w:t>{{ city</w:t>
+            </w:r>
+            <w:proofErr w:type="gramEnd"/>
+            <w:r>
+              <w:rPr>
+                <w:lang w:val="en-US"/>
+              </w:rPr>
+              <w:t xml:space="preserve"> }}</w:t>
             </w:r>
           </w:p>
         </w:tc>
@@ -989,7 +1014,6 @@
         </w:tc>
       </w:tr>
     </w:tbl>
-    <w:bookmarkEnd w:id="3"/>
     <w:p>
       <w:pPr>
         <w:widowControl w:val="0"/>
@@ -1172,7 +1196,6 @@
                 <w:b/>
               </w:rPr>
             </w:pPr>
-            <w:bookmarkStart w:id="4" w:name="MeRu" w:colFirst="1" w:colLast="1"/>
             <w:r>
               <w:rPr>
                 <w:b/>
@@ -1195,6 +1218,7 @@
                 <w:lang w:val="en-US"/>
               </w:rPr>
             </w:pPr>
+            <w:proofErr w:type="gramStart"/>
             <w:r>
               <w:rPr>
                 <w:lang w:val="en-US"/>
@@ -1207,6 +1231,7 @@
               </w:rPr>
               <w:t>surveyor</w:t>
             </w:r>
+            <w:proofErr w:type="gramEnd"/>
             <w:r>
               <w:rPr>
                 <w:lang w:val="en-US"/>
@@ -1217,7 +1242,6 @@
         </w:tc>
       </w:tr>
     </w:tbl>
-    <w:bookmarkEnd w:id="4"/>
     <w:p>
       <w:pPr>
         <w:widowControl w:val="0"/>
@@ -1313,6 +1337,7 @@
         </w:rPr>
         <w:t xml:space="preserve"> </w:t>
       </w:r>
+      <w:proofErr w:type="gramStart"/>
       <w:r>
         <w:rPr>
           <w:i/>
@@ -1320,6 +1345,7 @@
         </w:rPr>
         <w:t>Register</w:t>
       </w:r>
+      <w:proofErr w:type="gramEnd"/>
     </w:p>
     <w:p>
       <w:pPr>
@@ -1468,7 +1494,6 @@
                 <w:b/>
               </w:rPr>
             </w:pPr>
-            <w:bookmarkStart w:id="5" w:name="MePowerDocFullRu" w:colFirst="1" w:colLast="1"/>
             <w:r>
               <w:rPr>
                 <w:b/>
@@ -1498,6 +1523,7 @@
                 <w:lang w:val="en-US"/>
               </w:rPr>
             </w:pPr>
+            <w:proofErr w:type="gramStart"/>
             <w:r>
               <w:rPr>
                 <w:lang w:val="en-US"/>
@@ -1511,6 +1537,7 @@
               </w:rPr>
               <w:t>surveyor</w:t>
             </w:r>
+            <w:proofErr w:type="gramEnd"/>
             <w:r>
               <w:rPr>
                 <w:lang w:val="en-US"/>
@@ -1569,7 +1596,6 @@
         </w:tc>
       </w:tr>
     </w:tbl>
-    <w:bookmarkEnd w:id="5"/>
     <w:p>
       <w:pPr>
         <w:widowControl w:val="0"/>
@@ -1583,8 +1609,17 @@
           <w:i/>
           <w:lang w:val="en-US"/>
         </w:rPr>
-        <w:t>acting on the basis of</w:t>
-      </w:r>
+        <w:t xml:space="preserve">acting </w:t>
+      </w:r>
+      <w:proofErr w:type="gramStart"/>
+      <w:r>
+        <w:rPr>
+          <w:i/>
+          <w:lang w:val="en-US"/>
+        </w:rPr>
+        <w:t>on the basis of</w:t>
+      </w:r>
+      <w:proofErr w:type="gramEnd"/>
       <w:r>
         <w:rPr>
           <w:i/>
@@ -1632,7 +1667,6 @@
                 <w:b/>
               </w:rPr>
             </w:pPr>
-            <w:bookmarkStart w:id="6" w:name="ApplRuNoPadezh" w:colFirst="1" w:colLast="1"/>
             <w:r>
               <w:rPr>
                 <w:b/>
@@ -1662,6 +1696,7 @@
                 <w:lang w:val="en-US"/>
               </w:rPr>
             </w:pPr>
+            <w:proofErr w:type="gramStart"/>
             <w:r>
               <w:rPr>
                 <w:lang w:val="en-US"/>
@@ -1673,7 +1708,14 @@
               <w:rPr>
                 <w:lang w:val="en-US"/>
               </w:rPr>
-              <w:t>applicant_</w:t>
+              <w:t>applicant</w:t>
+            </w:r>
+            <w:proofErr w:type="gramEnd"/>
+            <w:r>
+              <w:rPr>
+                <w:lang w:val="en-US"/>
+              </w:rPr>
+              <w:t>_</w:t>
             </w:r>
             <w:r>
               <w:rPr>
@@ -1717,7 +1759,6 @@
         </w:tc>
       </w:tr>
     </w:tbl>
-    <w:bookmarkEnd w:id="6"/>
     <w:p>
       <w:pPr>
         <w:widowControl w:val="0"/>
@@ -1804,7 +1845,6 @@
                 <w:b/>
               </w:rPr>
             </w:pPr>
-            <w:bookmarkStart w:id="7" w:name="PowerDocFullRu" w:colFirst="1" w:colLast="1"/>
             <w:r>
               <w:rPr>
                 <w:b/>
@@ -1833,6 +1873,7 @@
                 <w:lang w:val="en-US"/>
               </w:rPr>
             </w:pPr>
+            <w:proofErr w:type="gramStart"/>
             <w:r>
               <w:rPr>
                 <w:lang w:val="en-US"/>
@@ -1844,7 +1885,14 @@
               <w:rPr>
                 <w:lang w:val="en-US"/>
               </w:rPr>
-              <w:t>applicant_proxy</w:t>
+              <w:t>applicant</w:t>
+            </w:r>
+            <w:proofErr w:type="gramEnd"/>
+            <w:r>
+              <w:rPr>
+                <w:lang w:val="en-US"/>
+              </w:rPr>
+              <w:t>_proxy</w:t>
             </w:r>
             <w:proofErr w:type="spellEnd"/>
             <w:r>
@@ -1904,7 +1952,6 @@
         </w:tc>
       </w:tr>
     </w:tbl>
-    <w:bookmarkEnd w:id="7"/>
     <w:p>
       <w:pPr>
         <w:widowControl w:val="0"/>
@@ -1918,8 +1965,17 @@
           <w:i/>
           <w:lang w:val="en-US"/>
         </w:rPr>
-        <w:t>acting on the basis of</w:t>
-      </w:r>
+        <w:t xml:space="preserve">acting </w:t>
+      </w:r>
+      <w:proofErr w:type="gramStart"/>
+      <w:r>
+        <w:rPr>
+          <w:i/>
+          <w:lang w:val="en-US"/>
+        </w:rPr>
+        <w:t>on the basis of</w:t>
+      </w:r>
+      <w:proofErr w:type="gramEnd"/>
       <w:r>
         <w:rPr>
           <w:i/>
@@ -2093,8 +2149,6 @@
                 <w:b/>
               </w:rPr>
             </w:pPr>
-            <w:bookmarkStart w:id="8" w:name="RequestNo1" w:colFirst="1" w:colLast="1"/>
-            <w:bookmarkStart w:id="9" w:name="RequestDate1" w:colFirst="3" w:colLast="3"/>
             <w:r>
               <w:rPr>
                 <w:b/>
@@ -2125,11 +2179,19 @@
                 <w:lang w:val="en-US"/>
               </w:rPr>
             </w:pPr>
+            <w:proofErr w:type="gramStart"/>
             <w:r>
               <w:rPr>
                 <w:lang w:val="en-US"/>
               </w:rPr>
-              <w:t>{{ application }}</w:t>
+              <w:t>{{ application</w:t>
+            </w:r>
+            <w:proofErr w:type="gramEnd"/>
+            <w:r>
+              <w:rPr>
+                <w:lang w:val="en-US"/>
+              </w:rPr>
+              <w:t xml:space="preserve"> }}</w:t>
             </w:r>
           </w:p>
         </w:tc>
@@ -2167,18 +2229,24 @@
                 <w:lang w:val="en-US"/>
               </w:rPr>
             </w:pPr>
+            <w:proofErr w:type="gramStart"/>
             <w:r>
               <w:rPr>
                 <w:lang w:val="en-US"/>
               </w:rPr>
-              <w:t>{{ date }}</w:t>
+              <w:t>{{ date</w:t>
+            </w:r>
+            <w:proofErr w:type="gramEnd"/>
+            <w:r>
+              <w:rPr>
+                <w:lang w:val="en-US"/>
+              </w:rPr>
+              <w:t xml:space="preserve"> }}</w:t>
             </w:r>
           </w:p>
         </w:tc>
       </w:tr>
     </w:tbl>
-    <w:bookmarkEnd w:id="8"/>
-    <w:bookmarkEnd w:id="9"/>
     <w:p>
       <w:pPr>
         <w:widowControl w:val="0"/>
@@ -2347,10 +2415,6 @@
           <w:lang w:val="en-US"/>
         </w:rPr>
       </w:pPr>
-      <w:bookmarkStart w:id="10" w:name="FullShipNameRu"/>
-      <w:bookmarkStart w:id="11" w:name="RS"/>
-      <w:bookmarkEnd w:id="10"/>
-      <w:bookmarkEnd w:id="11"/>
       <w:r>
         <w:t>т</w:t>
       </w:r>
@@ -2367,7 +2431,14 @@
         <w:rPr>
           <w:lang w:val="en-US"/>
         </w:rPr>
-        <w:t xml:space="preserve"> {{ </w:t>
+        <w:t xml:space="preserve"> </w:t>
+      </w:r>
+      <w:proofErr w:type="gramStart"/>
+      <w:r>
+        <w:rPr>
+          <w:lang w:val="en-US"/>
+        </w:rPr>
+        <w:t xml:space="preserve">{{ </w:t>
       </w:r>
       <w:r>
         <w:rPr>
@@ -2375,6 +2446,7 @@
         </w:rPr>
         <w:t>vessel</w:t>
       </w:r>
+      <w:proofErr w:type="gramEnd"/>
       <w:r>
         <w:rPr>
           <w:lang w:val="en-US"/>
@@ -2707,8 +2779,7 @@
           <w:lang w:val="en-US"/>
         </w:rPr>
       </w:pPr>
-      <w:bookmarkStart w:id="12" w:name="ScopeAndType"/>
-      <w:bookmarkEnd w:id="12"/>
+      <w:proofErr w:type="gramStart"/>
       <w:r>
         <w:rPr>
           <w:lang w:val="en-US"/>
@@ -2720,7 +2791,14 @@
         <w:rPr>
           <w:lang w:val="en-US"/>
         </w:rPr>
-        <w:t>survey_scope</w:t>
+        <w:t>survey</w:t>
+      </w:r>
+      <w:proofErr w:type="gramEnd"/>
+      <w:r>
+        <w:rPr>
+          <w:lang w:val="en-US"/>
+        </w:rPr>
+        <w:t>_scope</w:t>
       </w:r>
       <w:proofErr w:type="spellEnd"/>
       <w:r>
@@ -3122,8 +3200,7 @@
           <w:lang w:val="en-US"/>
         </w:rPr>
       </w:pPr>
-      <w:bookmarkStart w:id="13" w:name="DocNoOnShipRu"/>
-      <w:bookmarkEnd w:id="13"/>
+      <w:proofErr w:type="gramStart"/>
       <w:r>
         <w:rPr>
           <w:lang w:val="en-US"/>
@@ -3135,7 +3212,14 @@
         <w:rPr>
           <w:lang w:val="en-US"/>
         </w:rPr>
-        <w:t>issued_docs</w:t>
+        <w:t>issued</w:t>
+      </w:r>
+      <w:proofErr w:type="gramEnd"/>
+      <w:r>
+        <w:rPr>
+          <w:lang w:val="en-US"/>
+        </w:rPr>
+        <w:t>_docs</w:t>
       </w:r>
       <w:proofErr w:type="spellEnd"/>
       <w:r>
@@ -3777,13 +3861,19 @@
                 <w:lang w:val="en-US"/>
               </w:rPr>
             </w:pPr>
-            <w:bookmarkStart w:id="14" w:name="PortAndCountry1"/>
-            <w:bookmarkEnd w:id="14"/>
+            <w:proofErr w:type="gramStart"/>
             <w:r>
               <w:rPr>
                 <w:lang w:val="en-US"/>
               </w:rPr>
-              <w:t>{{ city }}</w:t>
+              <w:t>{{ city</w:t>
+            </w:r>
+            <w:proofErr w:type="gramEnd"/>
+            <w:r>
+              <w:rPr>
+                <w:lang w:val="en-US"/>
+              </w:rPr>
+              <w:t xml:space="preserve"> }}</w:t>
             </w:r>
           </w:p>
         </w:tc>
@@ -3874,7 +3964,15 @@
           <w:b/>
           <w:lang w:val="en-US"/>
         </w:rPr>
-        <w:t xml:space="preserve">            </w:t>
+        <w:t xml:space="preserve">         </w:t>
+      </w:r>
+      <w:proofErr w:type="gramStart"/>
+      <w:r>
+        <w:rPr>
+          <w:b/>
+          <w:lang w:val="en-US"/>
+        </w:rPr>
+        <w:t xml:space="preserve">   </w:t>
       </w:r>
       <w:r>
         <w:rPr>
@@ -3885,6 +3983,7 @@
         </w:rPr>
         <w:t>(</w:t>
       </w:r>
+      <w:proofErr w:type="gramEnd"/>
       <w:r>
         <w:rPr>
           <w:b/>
@@ -4032,8 +4131,7 @@
             <w:r>
               <w:t xml:space="preserve"> </w:t>
             </w:r>
-            <w:bookmarkStart w:id="15" w:name="txtTextNoVATRu"/>
-            <w:bookmarkEnd w:id="15"/>
+            <w:proofErr w:type="gramStart"/>
             <w:r>
               <w:rPr>
                 <w:lang w:val="en-US"/>
@@ -4045,7 +4143,14 @@
               <w:rPr>
                 <w:lang w:val="en-US"/>
               </w:rPr>
-              <w:t>service_cost</w:t>
+              <w:t>service</w:t>
+            </w:r>
+            <w:proofErr w:type="gramEnd"/>
+            <w:r>
+              <w:rPr>
+                <w:lang w:val="en-US"/>
+              </w:rPr>
+              <w:t>_cost</w:t>
             </w:r>
             <w:proofErr w:type="spellEnd"/>
             <w:r>
@@ -4286,6 +4391,7 @@
         </w:rPr>
         <w:t> </w:t>
       </w:r>
+      <w:proofErr w:type="gramStart"/>
       <w:r>
         <w:rPr>
           <w:u w:val="single"/>
@@ -4305,6 +4411,7 @@
         </w:rPr>
         <w:t>(</w:t>
       </w:r>
+      <w:proofErr w:type="gramEnd"/>
       <w:r>
         <w:rPr>
           <w:b/>
@@ -4498,7 +4605,6 @@
     <w:p>
       <w:pPr>
         <w:widowControl w:val="0"/>
-        <w:spacing w:before="120"/>
         <w:rPr>
           <w:b/>
         </w:rPr>
@@ -4623,7 +4729,6 @@
     <w:p>
       <w:pPr>
         <w:widowControl w:val="0"/>
-        <w:spacing w:before="120"/>
         <w:rPr>
           <w:b/>
         </w:rPr>
@@ -5132,8 +5237,6 @@
                 <w:lang w:val="en-US"/>
               </w:rPr>
             </w:pPr>
-            <w:bookmarkStart w:id="16" w:name="FIOru" w:colFirst="2" w:colLast="2"/>
-            <w:bookmarkStart w:id="17" w:name="MeFIOru" w:colFirst="7" w:colLast="7"/>
           </w:p>
         </w:tc>
         <w:tc>
@@ -5165,6 +5268,7 @@
                 <w:lang w:val="en-US"/>
               </w:rPr>
             </w:pPr>
+            <w:proofErr w:type="gramStart"/>
             <w:r>
               <w:rPr>
                 <w:lang w:val="en-US"/>
@@ -5176,7 +5280,14 @@
               <w:rPr>
                 <w:lang w:val="en-US"/>
               </w:rPr>
-              <w:t>applicant_signer</w:t>
+              <w:t>applicant</w:t>
+            </w:r>
+            <w:proofErr w:type="gramEnd"/>
+            <w:r>
+              <w:rPr>
+                <w:lang w:val="en-US"/>
+              </w:rPr>
+              <w:t>_signer</w:t>
             </w:r>
             <w:proofErr w:type="spellEnd"/>
             <w:r>
@@ -5258,6 +5369,7 @@
                 <w:lang w:val="en-US"/>
               </w:rPr>
             </w:pPr>
+            <w:proofErr w:type="gramStart"/>
             <w:r>
               <w:rPr>
                 <w:lang w:val="en-US"/>
@@ -5271,6 +5383,7 @@
               </w:rPr>
               <w:t>surveyor</w:t>
             </w:r>
+            <w:proofErr w:type="gramEnd"/>
             <w:r>
               <w:rPr>
                 <w:lang w:val="en-US"/>
@@ -5301,8 +5414,6 @@
         </w:tc>
       </w:tr>
     </w:tbl>
-    <w:bookmarkEnd w:id="16"/>
-    <w:bookmarkEnd w:id="17"/>
     <w:p>
       <w:pPr>
         <w:widowControl w:val="0"/>
@@ -5318,6 +5429,7 @@
           <w:szCs w:val="16"/>
           <w:lang w:val="en-US"/>
         </w:rPr>
+        <w:lastRenderedPageBreak/>
         <w:t>        </w:t>
       </w:r>
       <w:r>
@@ -5463,7 +5575,17 @@
           <w:szCs w:val="16"/>
           <w:lang w:val="en-US"/>
         </w:rPr>
-        <w:t>        </w:t>
+        <w:t>     </w:t>
+      </w:r>
+      <w:proofErr w:type="gramStart"/>
+      <w:r>
+        <w:rPr>
+          <w:b/>
+          <w:sz w:val="16"/>
+          <w:szCs w:val="16"/>
+          <w:lang w:val="en-US"/>
+        </w:rPr>
+        <w:t>   </w:t>
       </w:r>
       <w:r>
         <w:rPr>
@@ -5474,6 +5596,7 @@
         </w:rPr>
         <w:t>(</w:t>
       </w:r>
+      <w:proofErr w:type="gramEnd"/>
       <w:r>
         <w:rPr>
           <w:b/>

</xml_diff>